<commit_message>
Assignment 05, Assignment 06
</commit_message>
<xml_diff>
--- a/Assignment 05.docx
+++ b/Assignment 05.docx
@@ -13,6 +13,7 @@
           <w:lang w:val="en-US"/>
         </w:rPr>
       </w:pPr>
+      <w:proofErr w:type="gramStart"/>
       <w:r>
         <w:rPr>
           <w:b/>
@@ -43,6 +44,7 @@
         </w:rPr>
         <w:t>5</w:t>
       </w:r>
+      <w:proofErr w:type="gramEnd"/>
     </w:p>
     <w:p>
       <w:pPr>
@@ -103,6 +105,8 @@
       <w:pPr>
         <w:jc w:val="both"/>
         <w:rPr>
+          <w:b/>
+          <w:bCs/>
           <w:sz w:val="28"/>
           <w:szCs w:val="28"/>
         </w:rPr>
@@ -119,10 +123,21 @@
           <w:sz w:val="28"/>
           <w:szCs w:val="28"/>
         </w:rPr>
-        <w:t xml:space="preserve">  select </w:t>
-      </w:r>
-      <w:r>
-        <w:rPr>
+        <w:t xml:space="preserve">  </w:t>
+      </w:r>
+      <w:r>
+        <w:rPr>
+          <w:b/>
+          <w:bCs/>
+          <w:sz w:val="28"/>
+          <w:szCs w:val="28"/>
+        </w:rPr>
+        <w:t xml:space="preserve">select </w:t>
+      </w:r>
+      <w:r>
+        <w:rPr>
+          <w:b/>
+          <w:bCs/>
           <w:sz w:val="28"/>
           <w:szCs w:val="28"/>
         </w:rPr>
@@ -249,7 +264,36 @@
           <w:sz w:val="28"/>
           <w:szCs w:val="28"/>
         </w:rPr>
-        <w:t xml:space="preserve"> select sname, city from salespeople where comm &gt; 0.10;</w:t>
+        <w:t xml:space="preserve"> </w:t>
+      </w:r>
+      <w:r>
+        <w:rPr>
+          <w:b/>
+          <w:bCs/>
+          <w:sz w:val="28"/>
+          <w:szCs w:val="28"/>
+        </w:rPr>
+        <w:t xml:space="preserve">select </w:t>
+      </w:r>
+      <w:proofErr w:type="spellStart"/>
+      <w:r>
+        <w:rPr>
+          <w:b/>
+          <w:bCs/>
+          <w:sz w:val="28"/>
+          <w:szCs w:val="28"/>
+        </w:rPr>
+        <w:t>sname</w:t>
+      </w:r>
+      <w:proofErr w:type="spellEnd"/>
+      <w:r>
+        <w:rPr>
+          <w:b/>
+          <w:bCs/>
+          <w:sz w:val="28"/>
+          <w:szCs w:val="28"/>
+        </w:rPr>
+        <w:t>, city from salespeople where comm &gt; 0.10;</w:t>
       </w:r>
     </w:p>
     <w:p>
@@ -429,7 +473,36 @@
           <w:sz w:val="28"/>
           <w:szCs w:val="28"/>
         </w:rPr>
-        <w:t xml:space="preserve">  select * from customers where rating &gt; 100 OR city = ‘rome’;</w:t>
+        <w:t xml:space="preserve">  </w:t>
+      </w:r>
+      <w:r>
+        <w:rPr>
+          <w:b/>
+          <w:bCs/>
+          <w:sz w:val="28"/>
+          <w:szCs w:val="28"/>
+        </w:rPr>
+        <w:t>select * from customers where rating &gt; 100 OR city = ‘</w:t>
+      </w:r>
+      <w:proofErr w:type="spellStart"/>
+      <w:r>
+        <w:rPr>
+          <w:b/>
+          <w:bCs/>
+          <w:sz w:val="28"/>
+          <w:szCs w:val="28"/>
+        </w:rPr>
+        <w:t>rome</w:t>
+      </w:r>
+      <w:proofErr w:type="spellEnd"/>
+      <w:r>
+        <w:rPr>
+          <w:b/>
+          <w:bCs/>
+          <w:sz w:val="28"/>
+          <w:szCs w:val="28"/>
+        </w:rPr>
+        <w:t>’;</w:t>
       </w:r>
     </w:p>
     <w:p>
@@ -516,7 +589,122 @@
           <w:sz w:val="28"/>
           <w:szCs w:val="28"/>
         </w:rPr>
-        <w:t>What will be the output from the following query? Select * from Orders where (amt &lt; 1000 OR NOT (odate = ‘1990-10-03’ AND cnum &gt; 2003));</w:t>
+        <w:t>What will be the output from the following query? Select * from Orders where (amt &lt; 1000 OR NOT (</w:t>
+      </w:r>
+      <w:proofErr w:type="spellStart"/>
+      <w:r>
+        <w:rPr>
+          <w:sz w:val="28"/>
+          <w:szCs w:val="28"/>
+        </w:rPr>
+        <w:t>odate</w:t>
+      </w:r>
+      <w:proofErr w:type="spellEnd"/>
+      <w:r>
+        <w:rPr>
+          <w:sz w:val="28"/>
+          <w:szCs w:val="28"/>
+        </w:rPr>
+        <w:t xml:space="preserve"> = ‘1990-10-03’ AND </w:t>
+      </w:r>
+      <w:proofErr w:type="spellStart"/>
+      <w:r>
+        <w:rPr>
+          <w:sz w:val="28"/>
+          <w:szCs w:val="28"/>
+        </w:rPr>
+        <w:t>cnum</w:t>
+      </w:r>
+      <w:proofErr w:type="spellEnd"/>
+      <w:r>
+        <w:rPr>
+          <w:sz w:val="28"/>
+          <w:szCs w:val="28"/>
+        </w:rPr>
+        <w:t xml:space="preserve"> &gt; 2003));</w:t>
+      </w:r>
+    </w:p>
+    <w:p>
+      <w:pPr>
+        <w:jc w:val="both"/>
+        <w:rPr>
+          <w:sz w:val="28"/>
+          <w:szCs w:val="28"/>
+        </w:rPr>
+      </w:pPr>
+      <w:r>
+        <w:rPr>
+          <w:sz w:val="28"/>
+          <w:szCs w:val="28"/>
+        </w:rPr>
+        <w:sym w:font="Wingdings" w:char="F0E8"/>
+      </w:r>
+      <w:r>
+        <w:rPr>
+          <w:sz w:val="28"/>
+          <w:szCs w:val="28"/>
+        </w:rPr>
+        <w:t xml:space="preserve">  </w:t>
+      </w:r>
+      <w:r>
+        <w:rPr>
+          <w:b/>
+          <w:bCs/>
+          <w:sz w:val="28"/>
+          <w:szCs w:val="28"/>
+        </w:rPr>
+        <w:t xml:space="preserve">select * from orders where (amt&lt;1000 or </w:t>
+      </w:r>
+      <w:proofErr w:type="gramStart"/>
+      <w:r>
+        <w:rPr>
+          <w:b/>
+          <w:bCs/>
+          <w:sz w:val="28"/>
+          <w:szCs w:val="28"/>
+        </w:rPr>
+        <w:t>not(</w:t>
+      </w:r>
+      <w:proofErr w:type="spellStart"/>
+      <w:proofErr w:type="gramEnd"/>
+      <w:r>
+        <w:rPr>
+          <w:b/>
+          <w:bCs/>
+          <w:sz w:val="28"/>
+          <w:szCs w:val="28"/>
+        </w:rPr>
+        <w:t>odate</w:t>
+      </w:r>
+      <w:proofErr w:type="spellEnd"/>
+      <w:r>
+        <w:rPr>
+          <w:b/>
+          <w:bCs/>
+          <w:sz w:val="28"/>
+          <w:szCs w:val="28"/>
+        </w:rPr>
+        <w:t xml:space="preserve">=’1990-10-03’ and </w:t>
+      </w:r>
+      <w:proofErr w:type="spellStart"/>
+      <w:r>
+        <w:rPr>
+          <w:b/>
+          <w:bCs/>
+          <w:sz w:val="28"/>
+          <w:szCs w:val="28"/>
+        </w:rPr>
+        <w:t>cnum</w:t>
+      </w:r>
+      <w:proofErr w:type="spellEnd"/>
+      <w:r>
+        <w:rPr>
+          <w:b/>
+          <w:bCs/>
+          <w:sz w:val="28"/>
+          <w:szCs w:val="28"/>
+        </w:rPr>
+        <w:t>&gt;2003));</w:t>
       </w:r>
     </w:p>
     <w:p>
@@ -596,24 +784,6 @@
           <w:szCs w:val="28"/>
         </w:rPr>
       </w:pPr>
-    </w:p>
-    <w:p>
-      <w:pPr>
-        <w:jc w:val="both"/>
-        <w:rPr>
-          <w:sz w:val="28"/>
-          <w:szCs w:val="28"/>
-        </w:rPr>
-      </w:pPr>
-    </w:p>
-    <w:p>
-      <w:pPr>
-        <w:jc w:val="both"/>
-        <w:rPr>
-          <w:sz w:val="28"/>
-          <w:szCs w:val="28"/>
-        </w:rPr>
-      </w:pPr>
       <w:r>
         <w:rPr>
           <w:sz w:val="28"/>
@@ -626,7 +796,131 @@
           <w:sz w:val="28"/>
           <w:szCs w:val="28"/>
         </w:rPr>
-        <w:t>What will be the output of the following query? Select * from Orders where NOT ((odate = ‘1990-10-03’ OR snum &gt;1006) AND amt &gt;= 1500);</w:t>
+        <w:t>What will be the output of the following query? Select * from Orders where NOT ((</w:t>
+      </w:r>
+      <w:proofErr w:type="spellStart"/>
+      <w:r>
+        <w:rPr>
+          <w:sz w:val="28"/>
+          <w:szCs w:val="28"/>
+        </w:rPr>
+        <w:t>odate</w:t>
+      </w:r>
+      <w:proofErr w:type="spellEnd"/>
+      <w:r>
+        <w:rPr>
+          <w:sz w:val="28"/>
+          <w:szCs w:val="28"/>
+        </w:rPr>
+        <w:t xml:space="preserve"> = ‘1990-10-03’ OR </w:t>
+      </w:r>
+      <w:proofErr w:type="spellStart"/>
+      <w:r>
+        <w:rPr>
+          <w:sz w:val="28"/>
+          <w:szCs w:val="28"/>
+        </w:rPr>
+        <w:t>snum</w:t>
+      </w:r>
+      <w:proofErr w:type="spellEnd"/>
+      <w:r>
+        <w:rPr>
+          <w:sz w:val="28"/>
+          <w:szCs w:val="28"/>
+        </w:rPr>
+        <w:t xml:space="preserve"> &gt;1006) AND amt &gt;= 1500);</w:t>
+      </w:r>
+    </w:p>
+    <w:p>
+      <w:pPr>
+        <w:jc w:val="both"/>
+        <w:rPr>
+          <w:sz w:val="28"/>
+          <w:szCs w:val="28"/>
+        </w:rPr>
+      </w:pPr>
+      <w:r>
+        <w:rPr>
+          <w:sz w:val="28"/>
+          <w:szCs w:val="28"/>
+        </w:rPr>
+        <w:sym w:font="Wingdings" w:char="F0E8"/>
+      </w:r>
+      <w:r>
+        <w:rPr>
+          <w:sz w:val="28"/>
+          <w:szCs w:val="28"/>
+        </w:rPr>
+        <w:t xml:space="preserve">  </w:t>
+      </w:r>
+      <w:r>
+        <w:rPr>
+          <w:b/>
+          <w:bCs/>
+          <w:sz w:val="28"/>
+          <w:szCs w:val="28"/>
+        </w:rPr>
+        <w:t xml:space="preserve">select * from orders where </w:t>
+      </w:r>
+      <w:proofErr w:type="gramStart"/>
+      <w:r>
+        <w:rPr>
+          <w:b/>
+          <w:bCs/>
+          <w:sz w:val="28"/>
+          <w:szCs w:val="28"/>
+        </w:rPr>
+        <w:t>not(</w:t>
+      </w:r>
+      <w:proofErr w:type="gramEnd"/>
+      <w:r>
+        <w:rPr>
+          <w:b/>
+          <w:bCs/>
+          <w:sz w:val="28"/>
+          <w:szCs w:val="28"/>
+        </w:rPr>
+        <w:t>(</w:t>
+      </w:r>
+      <w:proofErr w:type="spellStart"/>
+      <w:r>
+        <w:rPr>
+          <w:b/>
+          <w:bCs/>
+          <w:sz w:val="28"/>
+          <w:szCs w:val="28"/>
+        </w:rPr>
+        <w:t>odate</w:t>
+      </w:r>
+      <w:proofErr w:type="spellEnd"/>
+      <w:r>
+        <w:rPr>
+          <w:b/>
+          <w:bCs/>
+          <w:sz w:val="28"/>
+          <w:szCs w:val="28"/>
+        </w:rPr>
+        <w:t xml:space="preserve">=’1990-10-03’ or </w:t>
+      </w:r>
+      <w:proofErr w:type="spellStart"/>
+      <w:r>
+        <w:rPr>
+          <w:b/>
+          <w:bCs/>
+          <w:sz w:val="28"/>
+          <w:szCs w:val="28"/>
+        </w:rPr>
+        <w:t>snum</w:t>
+      </w:r>
+      <w:proofErr w:type="spellEnd"/>
+      <w:r>
+        <w:rPr>
+          <w:b/>
+          <w:bCs/>
+          <w:sz w:val="28"/>
+          <w:szCs w:val="28"/>
+        </w:rPr>
+        <w:t>&gt;1006) and amt&gt;=1500);</w:t>
       </w:r>
     </w:p>
     <w:p>
@@ -723,7 +1017,39 @@
           <w:sz w:val="28"/>
           <w:szCs w:val="28"/>
         </w:rPr>
-        <w:t>Select snum, sname, city, comm From Salespeople where (comm &gt; .12 OR comm</w:t>
+        <w:t xml:space="preserve">Select </w:t>
+      </w:r>
+      <w:proofErr w:type="spellStart"/>
+      <w:r>
+        <w:rPr>
+          <w:sz w:val="28"/>
+          <w:szCs w:val="28"/>
+        </w:rPr>
+        <w:t>snum</w:t>
+      </w:r>
+      <w:proofErr w:type="spellEnd"/>
+      <w:r>
+        <w:rPr>
+          <w:sz w:val="28"/>
+          <w:szCs w:val="28"/>
+        </w:rPr>
+        <w:t xml:space="preserve">, </w:t>
+      </w:r>
+      <w:proofErr w:type="spellStart"/>
+      <w:r>
+        <w:rPr>
+          <w:sz w:val="28"/>
+          <w:szCs w:val="28"/>
+        </w:rPr>
+        <w:t>sname</w:t>
+      </w:r>
+      <w:proofErr w:type="spellEnd"/>
+      <w:r>
+        <w:rPr>
+          <w:sz w:val="28"/>
+          <w:szCs w:val="28"/>
+        </w:rPr>
+        <w:t>, city, comm From Salespeople where (comm &gt; .12 OR comm</w:t>
       </w:r>
       <w:r>
         <w:rPr>
@@ -731,6 +1057,87 @@
           <w:szCs w:val="28"/>
         </w:rPr>
         <w:t xml:space="preserve"> &lt; .14);</w:t>
+      </w:r>
+    </w:p>
+    <w:p>
+      <w:pPr>
+        <w:jc w:val="both"/>
+        <w:rPr>
+          <w:sz w:val="28"/>
+          <w:szCs w:val="28"/>
+        </w:rPr>
+      </w:pPr>
+      <w:r>
+        <w:rPr>
+          <w:sz w:val="28"/>
+          <w:szCs w:val="28"/>
+        </w:rPr>
+        <w:sym w:font="Wingdings" w:char="F0E8"/>
+      </w:r>
+      <w:r>
+        <w:rPr>
+          <w:sz w:val="28"/>
+          <w:szCs w:val="28"/>
+        </w:rPr>
+        <w:t xml:space="preserve"> </w:t>
+      </w:r>
+      <w:r>
+        <w:rPr>
+          <w:b/>
+          <w:bCs/>
+          <w:sz w:val="28"/>
+          <w:szCs w:val="28"/>
+        </w:rPr>
+        <w:t>s</w:t>
+      </w:r>
+      <w:r>
+        <w:rPr>
+          <w:b/>
+          <w:bCs/>
+          <w:sz w:val="28"/>
+          <w:szCs w:val="28"/>
+        </w:rPr>
+        <w:t xml:space="preserve">elect </w:t>
+      </w:r>
+      <w:proofErr w:type="spellStart"/>
+      <w:r>
+        <w:rPr>
+          <w:b/>
+          <w:bCs/>
+          <w:sz w:val="28"/>
+          <w:szCs w:val="28"/>
+        </w:rPr>
+        <w:t>snum</w:t>
+      </w:r>
+      <w:proofErr w:type="spellEnd"/>
+      <w:r>
+        <w:rPr>
+          <w:b/>
+          <w:bCs/>
+          <w:sz w:val="28"/>
+          <w:szCs w:val="28"/>
+        </w:rPr>
+        <w:t xml:space="preserve">, </w:t>
+      </w:r>
+      <w:proofErr w:type="spellStart"/>
+      <w:r>
+        <w:rPr>
+          <w:b/>
+          <w:bCs/>
+          <w:sz w:val="28"/>
+          <w:szCs w:val="28"/>
+        </w:rPr>
+        <w:t>sname</w:t>
+      </w:r>
+      <w:proofErr w:type="spellEnd"/>
+      <w:r>
+        <w:rPr>
+          <w:b/>
+          <w:bCs/>
+          <w:sz w:val="28"/>
+          <w:szCs w:val="28"/>
+        </w:rPr>
+        <w:t>, city, comm from salespeople;</w:t>
       </w:r>
     </w:p>
     <w:p>

</xml_diff>